<commit_message>
- removed reference to SysML
</commit_message>
<xml_diff>
--- a/Source Code Documentation of OSLC Adapter.docx
+++ b/Source Code Documentation of OSLC Adapter.docx
@@ -149,10 +149,7 @@
         </w:numPr>
       </w:pPr>
       <w:r>
-        <w:t>Project adapter.*</w:t>
-      </w:r>
-      <w:r>
-        <w:t>.</w:t>
+        <w:t>Project adapter.*.</w:t>
       </w:r>
       <w:proofErr w:type="spellStart"/>
       <w:r>
@@ -160,10 +157,7 @@
       </w:r>
       <w:proofErr w:type="spellEnd"/>
       <w:r>
-        <w:t xml:space="preserve">: </w:t>
-      </w:r>
-      <w:r>
-        <w:t xml:space="preserve"> </w:t>
+        <w:t xml:space="preserve">:  </w:t>
       </w:r>
       <w:proofErr w:type="spellStart"/>
       <w:r>
@@ -171,10 +165,7 @@
       </w:r>
       <w:proofErr w:type="spellEnd"/>
       <w:r>
-        <w:t xml:space="preserve"> of resources produced/consumed by </w:t>
-      </w:r>
-      <w:r>
-        <w:t xml:space="preserve">adapter </w:t>
+        <w:t xml:space="preserve"> of resources produced/consumed by adapter </w:t>
       </w:r>
     </w:p>
     <w:p>
@@ -186,25 +177,7 @@
         </w:numPr>
       </w:pPr>
       <w:r>
-        <w:t>Project adapter.*.</w:t>
-      </w:r>
-      <w:r>
-        <w:t>resources</w:t>
-      </w:r>
-      <w:r>
-        <w:t xml:space="preserve">:  </w:t>
-      </w:r>
-      <w:r>
-        <w:t xml:space="preserve">OSLC-annotated Java </w:t>
-      </w:r>
-      <w:r>
-        <w:t>resource</w:t>
-      </w:r>
-      <w:r>
-        <w:t xml:space="preserve"> classes used by clients of the OSLC adapter</w:t>
-      </w:r>
-      <w:r>
-        <w:t xml:space="preserve"> </w:t>
+        <w:t xml:space="preserve">Project adapter.*.resources:  OSLC-annotated Java resource classes used by clients of the OSLC adapter </w:t>
       </w:r>
     </w:p>
     <w:p/>
@@ -214,16 +187,7 @@
       </w:pPr>
       <w:proofErr w:type="gramStart"/>
       <w:r>
-        <w:t>P</w:t>
-      </w:r>
-      <w:r>
-        <w:t>roject</w:t>
-      </w:r>
-      <w:r>
-        <w:t xml:space="preserve"> </w:t>
-      </w:r>
-      <w:r>
-        <w:t>adapter.*</w:t>
+        <w:t>Project adapter.*</w:t>
       </w:r>
       <w:proofErr w:type="gramEnd"/>
       <w:r>
@@ -312,36 +276,14 @@
         <w:t>Reading/Writing information from/to the target application</w:t>
       </w:r>
       <w:r>
-        <w:t xml:space="preserve">. The </w:t>
-      </w:r>
-      <w:r>
-        <w:t xml:space="preserve">main </w:t>
-      </w:r>
-      <w:r>
-        <w:t xml:space="preserve">Java </w:t>
-      </w:r>
-      <w:r>
-        <w:t xml:space="preserve">class responsible for interacting with </w:t>
-      </w:r>
-      <w:r>
-        <w:t>target application</w:t>
-      </w:r>
-      <w:r>
-        <w:t xml:space="preserve"> is called </w:t>
+        <w:t xml:space="preserve">. The main Java class responsible for interacting with target application is called </w:t>
       </w:r>
       <w:r>
         <w:rPr>
           <w:b/>
           <w:i/>
         </w:rPr>
-        <w:t>*</w:t>
-      </w:r>
-      <w:r>
-        <w:rPr>
-          <w:b/>
-          <w:i/>
-        </w:rPr>
-        <w:t>Manager</w:t>
+        <w:t>*Manager</w:t>
       </w:r>
       <w:r>
         <w:rPr>
@@ -384,13 +326,7 @@
         <w:t>Creating OSLC resources for structuring the RESTful web services offered by the adapter (e.g. OSLC Service Provider Catalog, OSLC Service Provider)</w:t>
       </w:r>
       <w:r>
-        <w:t xml:space="preserve">. The main Java class </w:t>
-      </w:r>
-      <w:r>
-        <w:t>for registering all services of each OSLC service provider</w:t>
-      </w:r>
-      <w:r>
-        <w:t xml:space="preserve"> is </w:t>
+        <w:t xml:space="preserve">. The main Java class for registering all services of each OSLC service provider is </w:t>
       </w:r>
       <w:r>
         <w:rPr>
@@ -493,10 +429,7 @@
         <w:t xml:space="preserve"> </w:t>
       </w:r>
       <w:r>
-        <w:t>method</w:t>
-      </w:r>
-      <w:r>
-        <w:t xml:space="preserve"> of the</w:t>
+        <w:t>method of the</w:t>
       </w:r>
       <w:r>
         <w:rPr>
@@ -513,10 +446,7 @@
       </w:r>
       <w:proofErr w:type="spellEnd"/>
       <w:r>
-        <w:t xml:space="preserve"> class</w:t>
-      </w:r>
-      <w:r>
-        <w:t xml:space="preserve">. </w:t>
+        <w:t xml:space="preserve"> class. </w:t>
       </w:r>
       <w:r>
         <w:t xml:space="preserve">Note: There is </w:t>
@@ -548,16 +478,7 @@
         <w:t>RESTful web services to read/write information from/to the target application</w:t>
       </w:r>
       <w:r>
-        <w:t xml:space="preserve">, and </w:t>
-      </w:r>
-      <w:r>
-        <w:t>RESTful web services</w:t>
-      </w:r>
-      <w:r>
-        <w:t xml:space="preserve"> publishing default OSLC resources such as an OSLC Service Provider Catalog and OSLC Service provider resources. The servlets are located in the </w:t>
-      </w:r>
-      <w:r>
-        <w:t xml:space="preserve">package </w:t>
+        <w:t xml:space="preserve">, and RESTful web services publishing default OSLC resources such as an OSLC Service Provider Catalog and OSLC Service provider resources. The servlets are located in the package </w:t>
       </w:r>
       <w:proofErr w:type="spellStart"/>
       <w:r>
@@ -580,14 +501,7 @@
           <w:b/>
           <w:i/>
         </w:rPr>
-        <w:t>services</w:t>
-      </w:r>
-      <w:r>
-        <w:rPr>
-          <w:b/>
-          <w:i/>
-        </w:rPr>
-        <w:t>.</w:t>
+        <w:t>services.</w:t>
       </w:r>
     </w:p>
     <w:p>
@@ -599,19 +513,7 @@
         </w:numPr>
       </w:pPr>
       <w:r>
-        <w:t xml:space="preserve">Code to call the API of the </w:t>
-      </w:r>
-      <w:r>
-        <w:t>target application</w:t>
-      </w:r>
-      <w:r>
-        <w:t xml:space="preserve"> if </w:t>
-      </w:r>
-      <w:r>
-        <w:t>API of the target application</w:t>
-      </w:r>
-      <w:r>
-        <w:t xml:space="preserve"> is not in Java</w:t>
+        <w:t>Code to call the API of the target application if API of the target application is not in Java</w:t>
       </w:r>
     </w:p>
     <w:p>
@@ -652,10 +554,45 @@
     </w:p>
     <w:p>
       <w:r>
+        <w:t>This folder contains Installation instructions</w:t>
+      </w:r>
+    </w:p>
+    <w:p/>
+    <w:p>
+      <w:pPr>
+        <w:pStyle w:val="Heading2"/>
+      </w:pPr>
+      <w:r>
+        <w:t>*</w:t>
+      </w:r>
+      <w:r>
+        <w:t xml:space="preserve">models </w:t>
+      </w:r>
+      <w:r>
+        <w:t xml:space="preserve">folder </w:t>
+      </w:r>
+    </w:p>
+    <w:p>
+      <w:r>
         <w:t xml:space="preserve">This folder contains </w:t>
       </w:r>
       <w:r>
-        <w:t>Installation instructions</w:t>
+        <w:t xml:space="preserve">example </w:t>
+      </w:r>
+      <w:r>
+        <w:t xml:space="preserve">models </w:t>
+      </w:r>
+      <w:r>
+        <w:t xml:space="preserve">of target application </w:t>
+      </w:r>
+      <w:r>
+        <w:t>t</w:t>
+      </w:r>
+      <w:r>
+        <w:t>hat were used for test purposes.</w:t>
+      </w:r>
+      <w:r>
+        <w:t xml:space="preserve"> </w:t>
       </w:r>
     </w:p>
     <w:p/>
@@ -664,62 +601,12 @@
         <w:pStyle w:val="Heading2"/>
       </w:pPr>
       <w:r>
-        <w:t>*</w:t>
-      </w:r>
-      <w:r>
-        <w:t>m</w:t>
-      </w:r>
-      <w:r>
-        <w:t>odels</w:t>
-      </w:r>
-      <w:r>
-        <w:t xml:space="preserve"> </w:t>
-      </w:r>
-      <w:r>
-        <w:t xml:space="preserve">folder </w:t>
-      </w:r>
-    </w:p>
-    <w:p>
-      <w:r>
-        <w:t xml:space="preserve">This folder contains </w:t>
-      </w:r>
-      <w:r>
-        <w:t xml:space="preserve">example </w:t>
-      </w:r>
-      <w:r>
-        <w:t xml:space="preserve">models </w:t>
-      </w:r>
-      <w:r>
-        <w:t xml:space="preserve">of target application </w:t>
-      </w:r>
-      <w:r>
-        <w:t>t</w:t>
-      </w:r>
-      <w:r>
-        <w:t>hat were used for test purposes.</w:t>
-      </w:r>
-      <w:r>
-        <w:t xml:space="preserve"> </w:t>
-      </w:r>
-    </w:p>
-    <w:p/>
-    <w:p>
-      <w:pPr>
-        <w:pStyle w:val="Heading2"/>
-      </w:pPr>
-      <w:r>
         <w:t>Web Resources</w:t>
       </w:r>
     </w:p>
     <w:p>
       <w:r>
-        <w:t xml:space="preserve">The </w:t>
-      </w:r>
-      <w:r>
-        <w:t>web resources are</w:t>
-      </w:r>
-      <w:r>
-        <w:t xml:space="preserve"> located under </w:t>
+        <w:t xml:space="preserve">The web resources are located under </w:t>
       </w:r>
       <w:proofErr w:type="spellStart"/>
       <w:r>
@@ -801,13 +688,7 @@
       </w:pPr>
       <w:r>
         <w:lastRenderedPageBreak/>
-        <w:t>Project adapter.*</w:t>
-      </w:r>
-      <w:r>
-        <w:t>.resources</w:t>
-      </w:r>
-      <w:r>
-        <w:t xml:space="preserve"> </w:t>
+        <w:t xml:space="preserve">Project adapter.*.resources </w:t>
       </w:r>
     </w:p>
     <w:p/>
@@ -833,10 +714,7 @@
       </w:r>
       <w:proofErr w:type="spellEnd"/>
       <w:r>
-        <w:t xml:space="preserve"> class</w:t>
-      </w:r>
-      <w:r>
-        <w:t xml:space="preserve"> which can automatically generate OSLC-annotated Java classes based on a </w:t>
+        <w:t xml:space="preserve"> class which can automatically generate OSLC-annotated Java classes based on a </w:t>
       </w:r>
       <w:proofErr w:type="spellStart"/>
       <w:r>
@@ -861,10 +739,7 @@
         </w:numPr>
       </w:pPr>
       <w:r>
-        <w:t xml:space="preserve">Generated </w:t>
-      </w:r>
-      <w:r>
-        <w:t>OSLC-annotated Java classes</w:t>
+        <w:t>Generated OSLC-annotated Java classes</w:t>
       </w:r>
     </w:p>
     <w:p>
@@ -885,10 +760,7 @@
         <w:t>package.info</w:t>
       </w:r>
       <w:r>
-        <w:t xml:space="preserve"> class is specific to OSLC4J and is used to register namespace prefixes which are used to describe OSLC resources.  This class for example includes several namespace prefixes used to describe OSLC resources repres</w:t>
-      </w:r>
-      <w:r>
-        <w:t>enting SysML concepts</w:t>
+        <w:t xml:space="preserve"> class is specific to OSLC4J and is used to register namespace prefixes which are used to describe OSLC resources.  This class for example includes several namespace prefixes used to describe OSLC resources representing SysML concepts</w:t>
       </w:r>
     </w:p>
     <w:p/>
@@ -896,59 +768,54 @@
       <w:pPr>
         <w:pStyle w:val="Heading1"/>
       </w:pPr>
+      <w:r>
+        <w:t>Project adapter.*.</w:t>
+      </w:r>
+      <w:proofErr w:type="spellStart"/>
+      <w:r>
+        <w:t>ecore</w:t>
+      </w:r>
+      <w:proofErr w:type="spellEnd"/>
+      <w:r>
+        <w:t xml:space="preserve"> </w:t>
+      </w:r>
+    </w:p>
+    <w:p>
+      <w:r>
+        <w:t xml:space="preserve">The </w:t>
+      </w:r>
+      <w:proofErr w:type="spellStart"/>
+      <w:r>
+        <w:t>metamodel</w:t>
+      </w:r>
+      <w:proofErr w:type="spellEnd"/>
+      <w:r>
+        <w:t xml:space="preserve"> </w:t>
+      </w:r>
+      <w:r>
+        <w:t>of the resources produced/consumed by the adapter are</w:t>
+      </w:r>
+      <w:r>
+        <w:t xml:space="preserve"> defined in </w:t>
+      </w:r>
+      <w:proofErr w:type="spellStart"/>
+      <w:r>
+        <w:t>Ecore</w:t>
+      </w:r>
+      <w:proofErr w:type="spellEnd"/>
+      <w:r>
+        <w:t xml:space="preserve"> based on which Java classes with OSLC annotations are generated automatical</w:t>
+      </w:r>
+      <w:r>
+        <w:t xml:space="preserve">ly. This allows to efficiently </w:t>
+      </w:r>
+      <w:r>
+        <w:t xml:space="preserve">and consistently adapt or extend the </w:t>
+      </w:r>
       <w:bookmarkStart w:id="0" w:name="_GoBack"/>
       <w:bookmarkEnd w:id="0"/>
       <w:r>
-        <w:t>Project adapter.*.</w:t>
-      </w:r>
-      <w:proofErr w:type="spellStart"/>
-      <w:r>
-        <w:t>ecore</w:t>
-      </w:r>
-      <w:proofErr w:type="spellEnd"/>
-      <w:r>
-        <w:t xml:space="preserve"> </w:t>
-      </w:r>
-    </w:p>
-    <w:p>
-      <w:r>
-        <w:t xml:space="preserve">The </w:t>
-      </w:r>
-      <w:proofErr w:type="spellStart"/>
-      <w:r>
-        <w:t>metamodel</w:t>
-      </w:r>
-      <w:proofErr w:type="spellEnd"/>
-      <w:r>
-        <w:t xml:space="preserve"> </w:t>
-      </w:r>
-      <w:r>
-        <w:t>of the resources produced/consumed by the adapter are</w:t>
-      </w:r>
-      <w:r>
-        <w:t xml:space="preserve"> defined in </w:t>
-      </w:r>
-      <w:proofErr w:type="spellStart"/>
-      <w:r>
-        <w:t>Ecore</w:t>
-      </w:r>
-      <w:proofErr w:type="spellEnd"/>
-      <w:r>
-        <w:t xml:space="preserve"> based on which Java classes with OSLC annotations are generated automatical</w:t>
-      </w:r>
-      <w:r>
-        <w:t xml:space="preserve">ly. This allows </w:t>
-      </w:r>
-      <w:proofErr w:type="gramStart"/>
-      <w:r>
-        <w:t xml:space="preserve">to efficiently </w:t>
-      </w:r>
-      <w:r>
-        <w:t>and consistently adapt or extend</w:t>
-      </w:r>
-      <w:proofErr w:type="gramEnd"/>
-      <w:r>
-        <w:t xml:space="preserve"> the SysML concepts which are being exposed by the OSLC adapter. </w:t>
+        <w:t xml:space="preserve">concepts which are being exposed by the OSLC adapter. </w:t>
       </w:r>
     </w:p>
     <w:p>

</xml_diff>